<commit_message>
Mise en page tome 1, uniformisation tome 2
</commit_message>
<xml_diff>
--- a/manuscrits/Le dragon/le_dragon_v.docx
+++ b/manuscrits/Le dragon/le_dragon_v.docx
@@ -70,6 +70,7 @@
     <w:p>
       <w:pPr>
         <w:sectPr>
+          <w:footerReference w:type="default" r:id="rId7"/>
           <w:type w:val="continuous"/>
           <w:pgSz w:w="8505" w:h="13041"/>
           <w:pgMar w:top="1021" w:right="1021" w:bottom="1701" w:left="1021" w:header="709" w:footer="709" w:gutter="284"/>
@@ -77,13 +78,12 @@
           <w:docGrid w:linePitch="360"/>
         </w:sectPr>
       </w:pPr>
-      <w:bookmarkStart w:id="0" w:name="_GoBack"/>
-      <w:bookmarkEnd w:id="0"/>
-      <w:subDoc r:id="rId7"/>
+      <w:subDoc r:id="rId8"/>
     </w:p>
     <w:p>
       <w:pPr>
         <w:sectPr>
+          <w:footerReference w:type="default" r:id="rId9"/>
           <w:type w:val="continuous"/>
           <w:pgSz w:w="8505" w:h="13041"/>
           <w:pgMar w:top="1021" w:right="1021" w:bottom="1701" w:left="1021" w:header="709" w:footer="709" w:gutter="284"/>
@@ -91,11 +91,12 @@
           <w:docGrid w:linePitch="360"/>
         </w:sectPr>
       </w:pPr>
-      <w:subDoc r:id="rId8"/>
+      <w:subDoc r:id="rId10"/>
     </w:p>
     <w:p>
       <w:pPr>
         <w:sectPr>
+          <w:footerReference w:type="default" r:id="rId11"/>
           <w:type w:val="continuous"/>
           <w:pgSz w:w="8505" w:h="13041"/>
           <w:pgMar w:top="1021" w:right="1021" w:bottom="1701" w:left="1021" w:header="709" w:footer="709" w:gutter="284"/>
@@ -103,7 +104,7 @@
           <w:docGrid w:linePitch="360"/>
         </w:sectPr>
       </w:pPr>
-      <w:subDoc r:id="rId9"/>
+      <w:subDoc r:id="rId12"/>
     </w:p>
     <w:p>
       <w:pPr>
@@ -118,17 +119,17 @@
           <w:docGrid w:linePitch="360"/>
         </w:sectPr>
       </w:pPr>
-      <w:subDoc r:id="rId10"/>
+      <w:subDoc r:id="rId13"/>
     </w:p>
     <w:p>
-      <w:subDoc r:id="rId11"/>
+      <w:subDoc r:id="rId14"/>
     </w:p>
     <w:sectPr>
-      <w:type w:val="continuous"/>
-      <w:pgSz w:w="8505" w:h="13041"/>
-      <w:pgMar w:top="1021" w:right="1021" w:bottom="1701" w:left="1021" w:header="709" w:footer="709" w:gutter="284"/>
-      <w:cols w:space="708"/>
-      <w:docGrid w:linePitch="360"/>
+      <w:footerReference w:type="default" r:id="rId15"/>
+      <w:pgSz w:w="8505" w:h="13039"/>
+      <w:pgMar w:top="1021" w:right="1021" w:bottom="2260" w:left="1021" w:header="0" w:footer="1701" w:gutter="0"/>
+      <w:cols w:space="720"/>
+      <w:formProt w:val="0"/>
     </w:sectPr>
   </w:body>
 </w:document>
@@ -164,7 +165,7 @@
           <w:rPr>
             <w:noProof/>
           </w:rPr>
-          <w:t>124</w:t>
+          <w:t>1</w:t>
         </w:r>
         <w:r>
           <w:fldChar w:fldCharType="end"/>
@@ -180,9 +181,125 @@
 </w:ftr>
 </file>
 
+<file path=word/footer2.xml><?xml version="1.0" encoding="utf-8"?>
+<w:ftr xmlns:wpc="http://schemas.microsoft.com/office/word/2010/wordprocessingCanvas" xmlns:mc="http://schemas.openxmlformats.org/markup-compatibility/2006" xmlns:o="urn:schemas-microsoft-com:office:office" xmlns:r="http://schemas.openxmlformats.org/officeDocument/2006/relationships" xmlns:m="http://schemas.openxmlformats.org/officeDocument/2006/math" xmlns:v="urn:schemas-microsoft-com:vml" xmlns:wp14="http://schemas.microsoft.com/office/word/2010/wordprocessingDrawing" xmlns:wp="http://schemas.openxmlformats.org/drawingml/2006/wordprocessingDrawing" xmlns:w10="urn:schemas-microsoft-com:office:word" xmlns:w="http://schemas.openxmlformats.org/wordprocessingml/2006/main" xmlns:w14="http://schemas.microsoft.com/office/word/2010/wordml" xmlns:w15="http://schemas.microsoft.com/office/word/2012/wordml" xmlns:wpg="http://schemas.microsoft.com/office/word/2010/wordprocessingGroup" xmlns:wpi="http://schemas.microsoft.com/office/word/2010/wordprocessingInk" xmlns:wne="http://schemas.microsoft.com/office/word/2006/wordml" xmlns:wps="http://schemas.microsoft.com/office/word/2010/wordprocessingShape" mc:Ignorable="w14 w15 wp14">
+  <w:p>
+    <w:pPr>
+      <w:pStyle w:val="Pieddepage"/>
+      <w:jc w:val="center"/>
+    </w:pPr>
+    <w:r>
+      <w:fldChar w:fldCharType="begin"/>
+    </w:r>
+    <w:r>
+      <w:instrText>PAGE</w:instrText>
+    </w:r>
+    <w:r>
+      <w:fldChar w:fldCharType="separate"/>
+    </w:r>
+    <w:r>
+      <w:rPr>
+        <w:noProof/>
+      </w:rPr>
+      <w:t>2</w:t>
+    </w:r>
+    <w:r>
+      <w:fldChar w:fldCharType="end"/>
+    </w:r>
+  </w:p>
+</w:ftr>
+</file>
+
+<file path=word/footer3.xml><?xml version="1.0" encoding="utf-8"?>
+<w:ftr xmlns:wpc="http://schemas.microsoft.com/office/word/2010/wordprocessingCanvas" xmlns:mc="http://schemas.openxmlformats.org/markup-compatibility/2006" xmlns:o="urn:schemas-microsoft-com:office:office" xmlns:r="http://schemas.openxmlformats.org/officeDocument/2006/relationships" xmlns:m="http://schemas.openxmlformats.org/officeDocument/2006/math" xmlns:v="urn:schemas-microsoft-com:vml" xmlns:wp14="http://schemas.microsoft.com/office/word/2010/wordprocessingDrawing" xmlns:wp="http://schemas.openxmlformats.org/drawingml/2006/wordprocessingDrawing" xmlns:w10="urn:schemas-microsoft-com:office:word" xmlns:w="http://schemas.openxmlformats.org/wordprocessingml/2006/main" xmlns:w14="http://schemas.microsoft.com/office/word/2010/wordml" xmlns:w15="http://schemas.microsoft.com/office/word/2012/wordml" xmlns:wpg="http://schemas.microsoft.com/office/word/2010/wordprocessingGroup" xmlns:wpi="http://schemas.microsoft.com/office/word/2010/wordprocessingInk" xmlns:wne="http://schemas.microsoft.com/office/word/2006/wordml" xmlns:wps="http://schemas.microsoft.com/office/word/2010/wordprocessingShape" mc:Ignorable="w14 w15 wp14">
+  <w:p>
+    <w:pPr>
+      <w:pStyle w:val="Pieddepage"/>
+      <w:jc w:val="center"/>
+    </w:pPr>
+    <w:r>
+      <w:fldChar w:fldCharType="begin"/>
+    </w:r>
+    <w:r>
+      <w:instrText>PAGE</w:instrText>
+    </w:r>
+    <w:r>
+      <w:fldChar w:fldCharType="separate"/>
+    </w:r>
+    <w:r>
+      <w:rPr>
+        <w:noProof/>
+      </w:rPr>
+      <w:t>51</w:t>
+    </w:r>
+    <w:r>
+      <w:fldChar w:fldCharType="end"/>
+    </w:r>
+  </w:p>
+</w:ftr>
+</file>
+
+<file path=word/footer4.xml><?xml version="1.0" encoding="utf-8"?>
+<w:ftr xmlns:wpc="http://schemas.microsoft.com/office/word/2010/wordprocessingCanvas" xmlns:mc="http://schemas.openxmlformats.org/markup-compatibility/2006" xmlns:o="urn:schemas-microsoft-com:office:office" xmlns:r="http://schemas.openxmlformats.org/officeDocument/2006/relationships" xmlns:m="http://schemas.openxmlformats.org/officeDocument/2006/math" xmlns:v="urn:schemas-microsoft-com:vml" xmlns:wp14="http://schemas.microsoft.com/office/word/2010/wordprocessingDrawing" xmlns:wp="http://schemas.openxmlformats.org/drawingml/2006/wordprocessingDrawing" xmlns:w10="urn:schemas-microsoft-com:office:word" xmlns:w="http://schemas.openxmlformats.org/wordprocessingml/2006/main" xmlns:w14="http://schemas.microsoft.com/office/word/2010/wordml" xmlns:w15="http://schemas.microsoft.com/office/word/2012/wordml" xmlns:wpg="http://schemas.microsoft.com/office/word/2010/wordprocessingGroup" xmlns:wpi="http://schemas.microsoft.com/office/word/2010/wordprocessingInk" xmlns:wne="http://schemas.microsoft.com/office/word/2006/wordml" xmlns:wps="http://schemas.microsoft.com/office/word/2010/wordprocessingShape" mc:Ignorable="w14 w15 wp14">
+  <w:p>
+    <w:pPr>
+      <w:pStyle w:val="Pieddepage"/>
+      <w:jc w:val="center"/>
+    </w:pPr>
+    <w:r>
+      <w:fldChar w:fldCharType="begin"/>
+    </w:r>
+    <w:r>
+      <w:instrText>PAGE</w:instrText>
+    </w:r>
+    <w:r>
+      <w:fldChar w:fldCharType="separate"/>
+    </w:r>
+    <w:r>
+      <w:rPr>
+        <w:noProof/>
+      </w:rPr>
+      <w:t>111</w:t>
+    </w:r>
+    <w:r>
+      <w:fldChar w:fldCharType="end"/>
+    </w:r>
+  </w:p>
+</w:ftr>
+</file>
+
+<file path=word/footer5.xml><?xml version="1.0" encoding="utf-8"?>
+<w:ftr xmlns:wpc="http://schemas.microsoft.com/office/word/2010/wordprocessingCanvas" xmlns:mc="http://schemas.openxmlformats.org/markup-compatibility/2006" xmlns:o="urn:schemas-microsoft-com:office:office" xmlns:r="http://schemas.openxmlformats.org/officeDocument/2006/relationships" xmlns:m="http://schemas.openxmlformats.org/officeDocument/2006/math" xmlns:v="urn:schemas-microsoft-com:vml" xmlns:wp14="http://schemas.microsoft.com/office/word/2010/wordprocessingDrawing" xmlns:wp="http://schemas.openxmlformats.org/drawingml/2006/wordprocessingDrawing" xmlns:w10="urn:schemas-microsoft-com:office:word" xmlns:w="http://schemas.openxmlformats.org/wordprocessingml/2006/main" xmlns:w14="http://schemas.microsoft.com/office/word/2010/wordml" xmlns:w15="http://schemas.microsoft.com/office/word/2012/wordml" xmlns:wpg="http://schemas.microsoft.com/office/word/2010/wordprocessingGroup" xmlns:wpi="http://schemas.microsoft.com/office/word/2010/wordprocessingInk" xmlns:wne="http://schemas.microsoft.com/office/word/2006/wordml" xmlns:wps="http://schemas.microsoft.com/office/word/2010/wordprocessingShape" mc:Ignorable="w14 w15 wp14">
+  <w:p>
+    <w:pPr>
+      <w:pStyle w:val="Pieddepage"/>
+      <w:jc w:val="center"/>
+    </w:pPr>
+    <w:r>
+      <w:fldChar w:fldCharType="begin"/>
+    </w:r>
+    <w:r>
+      <w:instrText>PAGE</w:instrText>
+    </w:r>
+    <w:r>
+      <w:fldChar w:fldCharType="separate"/>
+    </w:r>
+    <w:r>
+      <w:rPr>
+        <w:noProof/>
+      </w:rPr>
+      <w:t>133</w:t>
+    </w:r>
+    <w:r>
+      <w:fldChar w:fldCharType="end"/>
+    </w:r>
+  </w:p>
+</w:ftr>
+</file>
+
 <file path=word/numbering.xml><?xml version="1.0" encoding="utf-8"?>
 <w:numbering xmlns:wpc="http://schemas.microsoft.com/office/word/2010/wordprocessingCanvas" xmlns:mc="http://schemas.openxmlformats.org/markup-compatibility/2006" xmlns:o="urn:schemas-microsoft-com:office:office" xmlns:r="http://schemas.openxmlformats.org/officeDocument/2006/relationships" xmlns:m="http://schemas.openxmlformats.org/officeDocument/2006/math" xmlns:v="urn:schemas-microsoft-com:vml" xmlns:wp14="http://schemas.microsoft.com/office/word/2010/wordprocessingDrawing" xmlns:wp="http://schemas.openxmlformats.org/drawingml/2006/wordprocessingDrawing" xmlns:w10="urn:schemas-microsoft-com:office:word" xmlns:w="http://schemas.openxmlformats.org/wordprocessingml/2006/main" xmlns:w14="http://schemas.microsoft.com/office/word/2010/wordml" xmlns:w15="http://schemas.microsoft.com/office/word/2012/wordml" xmlns:wpg="http://schemas.microsoft.com/office/word/2010/wordprocessingGroup" xmlns:wpi="http://schemas.microsoft.com/office/word/2010/wordprocessingInk" xmlns:wne="http://schemas.microsoft.com/office/word/2006/wordml" xmlns:wps="http://schemas.microsoft.com/office/word/2010/wordprocessingShape" mc:Ignorable="w14 w15 wp14">
-  <w:abstractNum w:abstractNumId="0">
+  <w:abstractNum w:abstractNumId="0" w15:restartNumberingAfterBreak="0">
     <w:nsid w:val="03C42283"/>
     <w:multiLevelType w:val="hybridMultilevel"/>
     <w:tmpl w:val="1E8C3528"/>
@@ -294,7 +411,7 @@
       </w:rPr>
     </w:lvl>
   </w:abstractNum>
-  <w:abstractNum w:abstractNumId="1">
+  <w:abstractNum w:abstractNumId="1" w15:restartNumberingAfterBreak="0">
     <w:nsid w:val="539C5ABA"/>
     <w:multiLevelType w:val="hybridMultilevel"/>
     <w:tmpl w:val="69BCD088"/>
@@ -406,7 +523,7 @@
       </w:rPr>
     </w:lvl>
   </w:abstractNum>
-  <w:abstractNum w:abstractNumId="2">
+  <w:abstractNum w:abstractNumId="2" w15:restartNumberingAfterBreak="0">
     <w:nsid w:val="5F8B2EE9"/>
     <w:multiLevelType w:val="hybridMultilevel"/>
     <w:tmpl w:val="056C3962"/>
@@ -580,7 +697,7 @@
     <w:lsdException w:name="footnote text" w:semiHidden="1" w:unhideWhenUsed="1"/>
     <w:lsdException w:name="annotation text" w:semiHidden="1" w:unhideWhenUsed="1"/>
     <w:lsdException w:name="header" w:semiHidden="1" w:unhideWhenUsed="1"/>
-    <w:lsdException w:name="footer" w:semiHidden="1" w:unhideWhenUsed="1"/>
+    <w:lsdException w:name="footer" w:semiHidden="1" w:uiPriority="0" w:unhideWhenUsed="1"/>
     <w:lsdException w:name="index heading" w:semiHidden="1" w:unhideWhenUsed="1"/>
     <w:lsdException w:name="caption" w:semiHidden="1" w:uiPriority="35" w:unhideWhenUsed="1" w:qFormat="1"/>
     <w:lsdException w:name="table of figures" w:semiHidden="1" w:unhideWhenUsed="1"/>
@@ -979,6 +1096,7 @@
   <w:style w:type="character" w:default="1" w:styleId="Policepardfaut">
     <w:name w:val="Default Paragraph Font"/>
     <w:uiPriority w:val="1"/>
+    <w:semiHidden/>
     <w:unhideWhenUsed/>
   </w:style>
   <w:style w:type="table" w:default="1" w:styleId="TableauNormal">
@@ -1041,6 +1159,7 @@
     <w:basedOn w:val="Policepardfaut"/>
     <w:link w:val="Titre1"/>
     <w:uiPriority w:val="9"/>
+    <w:qFormat/>
     <w:rsid w:val="009854C6"/>
     <w:rPr>
       <w:rFonts w:ascii="Times New Roman" w:eastAsiaTheme="majorEastAsia" w:hAnsi="Times New Roman" w:cstheme="majorBidi"/>
@@ -1114,7 +1233,6 @@
     <w:name w:val="footer"/>
     <w:basedOn w:val="Normal"/>
     <w:link w:val="PieddepageCar"/>
-    <w:uiPriority w:val="99"/>
     <w:unhideWhenUsed/>
     <w:rsid w:val="005D553A"/>
     <w:pPr>
@@ -1439,7 +1557,7 @@
 </file>
 
 <file path=customXml/itemProps1.xml><?xml version="1.0" encoding="utf-8"?>
-<ds:datastoreItem xmlns:ds="http://schemas.openxmlformats.org/officeDocument/2006/customXml" ds:itemID="{446C12B8-D537-4ADA-BE1A-F9E23BA23DAE}">
+<ds:datastoreItem xmlns:ds="http://schemas.openxmlformats.org/officeDocument/2006/customXml" ds:itemID="{C72E1A8D-1E13-4C7E-BE0B-7886C7C05808}">
   <ds:schemaRefs>
     <ds:schemaRef ds:uri="http://schemas.openxmlformats.org/officeDocument/2006/bibliography"/>
   </ds:schemaRefs>

</xml_diff>